<commit_message>
Added contact Links of members
</commit_message>
<xml_diff>
--- a/test/mem-links.docx
+++ b/test/mem-links.docx
@@ -3,293 +3,385 @@
 <w:document xmlns:wpc="http://schemas.microsoft.com/office/word/2010/wordprocessingCanvas" xmlns:cx="http://schemas.microsoft.com/office/drawing/2014/chartex" xmlns:cx1="http://schemas.microsoft.com/office/drawing/2015/9/8/chartex" xmlns:mc="http://schemas.openxmlformats.org/markup-compatibility/2006" xmlns:o="urn:schemas-microsoft-com:office:office" xmlns:r="http://schemas.openxmlformats.org/officeDocument/2006/relationships" xmlns:m="http://schemas.openxmlformats.org/officeDocument/2006/math" xmlns:v="urn:schemas-microsoft-com:vml" xmlns:wp14="http://schemas.microsoft.com/office/word/2010/wordprocessingDrawing" xmlns:wp="http://schemas.openxmlformats.org/drawingml/2006/wordprocessingDrawing" xmlns:w10="urn:schemas-microsoft-com:office:word" xmlns:w="http://schemas.openxmlformats.org/wordprocessingml/2006/main" xmlns:w14="http://schemas.microsoft.com/office/word/2010/wordml" xmlns:w15="http://schemas.microsoft.com/office/word/2012/wordml" xmlns:w16se="http://schemas.microsoft.com/office/word/2015/wordml/symex" xmlns:wpg="http://schemas.microsoft.com/office/word/2010/wordprocessingGroup" xmlns:wpi="http://schemas.microsoft.com/office/word/2010/wordprocessingInk" xmlns:wne="http://schemas.microsoft.com/office/word/2006/wordml" xmlns:wps="http://schemas.microsoft.com/office/word/2010/wordprocessingShape" mc:Ignorable="w14 w15 w16se wp14">
   <w:body>
     <w:p>
-      <w:proofErr w:type="spellStart"/>
-      <w:r>
-        <w:t>Akash</w:t>
-      </w:r>
-      <w:proofErr w:type="spellEnd"/>
-      <w:r>
-        <w:t xml:space="preserve"> </w:t>
-      </w:r>
-      <w:proofErr w:type="spellStart"/>
-      <w:r>
-        <w:t>Saravanan</w:t>
-      </w:r>
-      <w:proofErr w:type="spellEnd"/>
-      <w:r>
-        <w:t xml:space="preserve"> - https://github.com/akashsara</w:t>
-      </w:r>
-    </w:p>
-    <w:p>
-      <w:proofErr w:type="spellStart"/>
-      <w:r>
-        <w:t>Aishwarya</w:t>
-      </w:r>
-      <w:proofErr w:type="spellEnd"/>
-      <w:r>
-        <w:t xml:space="preserve"> </w:t>
-      </w:r>
-      <w:proofErr w:type="spellStart"/>
-      <w:r>
-        <w:t>Ramanathan</w:t>
-      </w:r>
-      <w:proofErr w:type="spellEnd"/>
-      <w:r>
-        <w:t xml:space="preserve"> - https://www.linkedin.com/in/aishwarya-ramanathan-337358167</w:t>
-      </w:r>
-    </w:p>
-    <w:p>
-      <w:proofErr w:type="spellStart"/>
-      <w:r>
-        <w:t>Jashaul</w:t>
-      </w:r>
-      <w:proofErr w:type="spellEnd"/>
-      <w:r>
-        <w:t xml:space="preserve"> D - https://www.linkedin.com/in/jashaul-d-364057a6/</w:t>
-      </w:r>
-    </w:p>
-    <w:p>
+      <w:r>
+        <w:t>1</w:t>
+      </w:r>
+      <w:r>
+        <w:t>Akash Saravanan - https://github.com/akashsara</w:t>
+      </w:r>
+    </w:p>
+    <w:p>
+      <w:r>
+        <w:t>1</w:t>
+      </w:r>
+      <w:r>
+        <w:t>Aishwarya Ramanathan - https://www.linkedin.com/in/aishwarya-ramanathan-337358167</w:t>
+      </w:r>
+    </w:p>
+    <w:p>
+      <w:r>
+        <w:t>1</w:t>
+      </w:r>
+      <w:r>
+        <w:t>Jashaul D - https://www.linkedin.com/in/jashaul-d-364057a6/</w:t>
+      </w:r>
+    </w:p>
+    <w:p>
+      <w:r>
+        <w:t>1</w:t>
+      </w:r>
       <w:r>
         <w:t>Anan Mohamed - https://www.linkedin.com/in/mohamed-anan-681450150</w:t>
       </w:r>
     </w:p>
     <w:p>
-      <w:proofErr w:type="spellStart"/>
-      <w:r>
-        <w:t>Aishwarya</w:t>
-      </w:r>
-      <w:proofErr w:type="spellEnd"/>
-      <w:r>
-        <w:t xml:space="preserve"> A - https://www.instagram.com/aishu_9825</w:t>
-      </w:r>
-    </w:p>
-    <w:p>
-      <w:proofErr w:type="spellStart"/>
-      <w:r>
-        <w:t>Akhil</w:t>
-      </w:r>
-      <w:proofErr w:type="spellEnd"/>
-      <w:r>
-        <w:t xml:space="preserve"> Menon - https://www.linkedin.com/in/menonakhil90</w:t>
-      </w:r>
-    </w:p>
-    <w:p>
-      <w:r>
-        <w:t xml:space="preserve">Pranav </w:t>
-      </w:r>
-      <w:proofErr w:type="spellStart"/>
-      <w:r>
-        <w:t>Wadhwa</w:t>
-      </w:r>
-      <w:proofErr w:type="spellEnd"/>
-      <w:r>
-        <w:t xml:space="preserve"> - http://linkedin.com/in/pranavvwadhwa</w:t>
-      </w:r>
-    </w:p>
-    <w:p>
-      <w:proofErr w:type="spellStart"/>
-      <w:r>
-        <w:t>Manav</w:t>
-      </w:r>
-      <w:proofErr w:type="spellEnd"/>
-      <w:r>
-        <w:t xml:space="preserve"> </w:t>
-      </w:r>
-      <w:proofErr w:type="spellStart"/>
-      <w:r>
-        <w:t>Chhabria</w:t>
-      </w:r>
-      <w:proofErr w:type="spellEnd"/>
-      <w:r>
-        <w:t xml:space="preserve"> - https://www.linkedin.com/in/manav-chhabria-320536152</w:t>
-      </w:r>
-    </w:p>
-    <w:p>
-      <w:r>
-        <w:t xml:space="preserve">Sri </w:t>
-      </w:r>
-      <w:proofErr w:type="spellStart"/>
-      <w:r>
-        <w:t>Vardhamanan</w:t>
-      </w:r>
-      <w:proofErr w:type="spellEnd"/>
-      <w:r>
-        <w:t xml:space="preserve"> - https://www.linkedin.com/in/sri-vardhamanan-a-33b744155</w:t>
-      </w:r>
-    </w:p>
-    <w:p>
+      <w:r>
+        <w:t>1</w:t>
+      </w:r>
+      <w:r>
+        <w:t>Aishwarya A - https://www.instagram.com/aishu_9825</w:t>
+      </w:r>
+    </w:p>
+    <w:p>
+      <w:r>
+        <w:t>1</w:t>
+      </w:r>
+      <w:r>
+        <w:t>Akhil Menon - https://www.linkedin.com/in/menonakhil90</w:t>
+      </w:r>
+    </w:p>
+    <w:p>
+      <w:r>
+        <w:t>1</w:t>
+      </w:r>
+      <w:r>
+        <w:t>Pranav Wadhwa - http://linkedin.com/in/pranavvwadhwa</w:t>
+      </w:r>
+    </w:p>
+    <w:p>
+      <w:r>
+        <w:t>1</w:t>
+      </w:r>
+      <w:r>
+        <w:t>Manav Chhabria - https://www.linkedin.com/in/manav-chhabria-320536152</w:t>
+      </w:r>
+    </w:p>
+    <w:p>
+      <w:r>
+        <w:t>1</w:t>
+      </w:r>
+      <w:r>
+        <w:t>Sri Vardhamanan - https://www.linkedin.com/in/sri-vardhamanan-a-33b744155</w:t>
+      </w:r>
+    </w:p>
+    <w:p>
+      <w:r>
+        <w:t>1</w:t>
+      </w:r>
       <w:r>
         <w:t>Adela - https://www.instagram.com/adela_florence_</w:t>
       </w:r>
     </w:p>
     <w:p>
-      <w:proofErr w:type="spellStart"/>
-      <w:r>
-        <w:t>Adithya</w:t>
-      </w:r>
-      <w:proofErr w:type="spellEnd"/>
-      <w:r>
-        <w:t xml:space="preserve"> </w:t>
-      </w:r>
-      <w:proofErr w:type="spellStart"/>
-      <w:r>
-        <w:t>Kumaran</w:t>
-      </w:r>
-      <w:proofErr w:type="spellEnd"/>
-      <w:r>
-        <w:t xml:space="preserve"> - https://m.facebook.com/sadithyakumaran?ref=bookmarks</w:t>
-      </w:r>
-    </w:p>
-    <w:p>
-      <w:proofErr w:type="spellStart"/>
-      <w:r>
-        <w:t>Aravind</w:t>
-      </w:r>
-      <w:proofErr w:type="spellEnd"/>
-      <w:r>
-        <w:t xml:space="preserve"> </w:t>
-      </w:r>
-      <w:proofErr w:type="spellStart"/>
-      <w:r>
-        <w:t>Balakrishnan</w:t>
-      </w:r>
-      <w:proofErr w:type="spellEnd"/>
-      <w:r>
-        <w:t xml:space="preserve"> - http://www.linkedin.com/in/aravindbalakrishnan/</w:t>
-      </w:r>
-    </w:p>
-    <w:p>
-      <w:proofErr w:type="spellStart"/>
-      <w:r>
-        <w:t>Aravind</w:t>
-      </w:r>
-      <w:proofErr w:type="spellEnd"/>
-      <w:r>
-        <w:t xml:space="preserve"> Suresh - https://www.instagram.com/aravindsuresh</w:t>
-      </w:r>
-    </w:p>
-    <w:p>
-      <w:proofErr w:type="spellStart"/>
-      <w:r>
-        <w:t>Hariharasubramanian</w:t>
-      </w:r>
-      <w:proofErr w:type="spellEnd"/>
-      <w:r>
-        <w:t xml:space="preserve"> - https://www.linkedin.com/in/hariharasubramanian-v-946651164</w:t>
-      </w:r>
-    </w:p>
-    <w:p>
-      <w:proofErr w:type="spellStart"/>
-      <w:r>
-        <w:t>Harini</w:t>
-      </w:r>
-      <w:proofErr w:type="spellEnd"/>
-      <w:r>
-        <w:t xml:space="preserve"> Ashok - https://github.com/harini-ashok</w:t>
-      </w:r>
-    </w:p>
-    <w:p>
-      <w:proofErr w:type="spellStart"/>
-      <w:r>
-        <w:t>Aparajita</w:t>
-      </w:r>
-      <w:proofErr w:type="spellEnd"/>
-      <w:r>
-        <w:t xml:space="preserve"> S - https://github.com/crytotech</w:t>
-      </w:r>
-    </w:p>
-    <w:p>
-      <w:proofErr w:type="spellStart"/>
-      <w:r>
-        <w:t>Mahalakshumi</w:t>
-      </w:r>
-      <w:proofErr w:type="spellEnd"/>
-      <w:r>
-        <w:t xml:space="preserve"> - https://github.com/maha2000</w:t>
-      </w:r>
-    </w:p>
-    <w:p>
+      <w:r>
+        <w:t>1</w:t>
+      </w:r>
+      <w:r>
+        <w:t>Adithya Kumaran - https://m.facebook.com/sadithyakumaran?ref=bookmarks</w:t>
+      </w:r>
+    </w:p>
+    <w:p>
+      <w:r>
+        <w:t>1</w:t>
+      </w:r>
+      <w:r>
+        <w:t>Aravind Balakrishnan - http://www.linkedin.com/in/aravindbalakrishnan/</w:t>
+      </w:r>
+    </w:p>
+    <w:p>
+      <w:r>
+        <w:t>1</w:t>
+      </w:r>
+      <w:r>
+        <w:t>Aravind Suresh - https://www.instagram.com/aravindsuresh</w:t>
+      </w:r>
+    </w:p>
+    <w:p>
+      <w:r>
+        <w:t>1</w:t>
+      </w:r>
+      <w:r>
+        <w:t>Hariharasubramanian - https://www.linkedin.com/in/hariharasubramanian-v-946651164</w:t>
+      </w:r>
+    </w:p>
+    <w:p>
+      <w:r>
+        <w:t>1</w:t>
+      </w:r>
+      <w:r>
+        <w:t>Harini Ashok - https://github.com/harini-ashok</w:t>
+      </w:r>
+    </w:p>
+    <w:p>
+      <w:r>
+        <w:t>1</w:t>
+      </w:r>
+      <w:r>
+        <w:t>Aparajita S - https://github.com/crytotech</w:t>
+      </w:r>
+    </w:p>
+    <w:p>
+      <w:r>
+        <w:t>1</w:t>
+      </w:r>
+      <w:r>
+        <w:t>Mahalakshumi - https://github.com/maha2000</w:t>
+      </w:r>
+    </w:p>
+    <w:p>
+      <w:r>
+        <w:t>1</w:t>
+      </w:r>
       <w:r>
         <w:t>Sai Janani - https://github.com/sai-janani</w:t>
       </w:r>
     </w:p>
     <w:p>
-      <w:proofErr w:type="spellStart"/>
-      <w:r>
-        <w:t>Deekshita</w:t>
-      </w:r>
-      <w:proofErr w:type="spellEnd"/>
-      <w:r>
-        <w:t xml:space="preserve"> - https://www.instagram.com/_deekshay_/</w:t>
-      </w:r>
-    </w:p>
-    <w:p>
+      <w:r>
+        <w:t>1</w:t>
+      </w:r>
+      <w:r>
+        <w:t>Deekshita - https://www.instagram.com/_deekshay_/</w:t>
+      </w:r>
+    </w:p>
+    <w:p>
+      <w:r>
+        <w:t>1</w:t>
+      </w:r>
       <w:r>
         <w:t>KK - https://github.com/KrishnaAlagiri</w:t>
       </w:r>
     </w:p>
     <w:p>
       <w:r>
+        <w:t>1</w:t>
+      </w:r>
+      <w:r>
         <w:t>Sri Vishnu - https://github.com/srivishnu36</w:t>
       </w:r>
     </w:p>
     <w:p>
-      <w:proofErr w:type="spellStart"/>
-      <w:r>
-        <w:t>Vignesh</w:t>
-      </w:r>
-      <w:proofErr w:type="spellEnd"/>
-      <w:r>
-        <w:t xml:space="preserve"> - https://www.instagram.com/vickx_10/</w:t>
-      </w:r>
-    </w:p>
-    <w:p>
-      <w:proofErr w:type="spellStart"/>
-      <w:r>
-        <w:t>Abishaik</w:t>
-      </w:r>
-      <w:proofErr w:type="spellEnd"/>
-      <w:r>
-        <w:t xml:space="preserve"> M - https://tinyurl.com/y9rkk8tz</w:t>
-      </w:r>
-    </w:p>
-    <w:p>
-      <w:proofErr w:type="spellStart"/>
-      <w:r>
-        <w:t>Anirudh</w:t>
-      </w:r>
-      <w:proofErr w:type="spellEnd"/>
-      <w:r>
-        <w:t xml:space="preserve"> Narayan - https://www.linkedin.com/in/anirudh-narayan-602505172</w:t>
-      </w:r>
-    </w:p>
-    <w:p>
-      <w:proofErr w:type="spellStart"/>
-      <w:r>
-        <w:t>Sriram</w:t>
-      </w:r>
-      <w:proofErr w:type="spellEnd"/>
-      <w:r>
-        <w:t xml:space="preserve"> S - https://www.linkedin.com/in/sriram-s-6a3533b8</w:t>
-      </w:r>
-    </w:p>
-    <w:p>
+      <w:r>
+        <w:t>1</w:t>
+      </w:r>
+      <w:r>
+        <w:t>Vignesh - https://www.instagram.com/vickx_10/</w:t>
+      </w:r>
+    </w:p>
+    <w:p>
+      <w:r>
+        <w:t>1</w:t>
+      </w:r>
+      <w:r>
+        <w:t>Abishaik M - https://tinyurl.com/y9rkk8tz</w:t>
+      </w:r>
+    </w:p>
+    <w:p>
+      <w:r>
+        <w:t>1</w:t>
+      </w:r>
+      <w:r>
+        <w:t>Anirudh Narayan - https://www.linkedin.com/in/anirudh-narayan-602505172</w:t>
+      </w:r>
+    </w:p>
+    <w:p>
+      <w:r>
+        <w:t>1</w:t>
+      </w:r>
+      <w:r>
+        <w:t>Sriram S - https://www.linkedin.com/in/sriram-s-6a3533b8</w:t>
+      </w:r>
+    </w:p>
+    <w:p>
+      <w:r>
+        <w:t>1</w:t>
+      </w:r>
       <w:r>
         <w:t>Ragu - https://github.com/ragu244</w:t>
       </w:r>
     </w:p>
     <w:p>
-      <w:proofErr w:type="spellStart"/>
-      <w:r>
-        <w:t>Abhiraksha</w:t>
-      </w:r>
-      <w:proofErr w:type="spellEnd"/>
-      <w:r>
-        <w:t xml:space="preserve"> - https://github.com/abhiraksha</w:t>
-      </w:r>
+      <w:r>
+        <w:t>1</w:t>
+      </w:r>
+      <w:r>
+        <w:t xml:space="preserve">Abhiraksha - </w:t>
+      </w:r>
+      <w:hyperlink r:id="rId4" w:history="1">
+        <w:r>
+          <w:rPr>
+            <w:rStyle w:val="Hyperlink"/>
+          </w:rPr>
+          <w:t>https://github.com/abhiraksha</w:t>
+        </w:r>
+      </w:hyperlink>
+    </w:p>
+    <w:p/>
+    <w:p>
+      <w:hyperlink r:id="rId5" w:history="1">
+        <w:r>
+          <w:rPr>
+            <w:rStyle w:val="Hyperlink"/>
+          </w:rPr>
+          <w:t>https://www.instagram.com/madhuvanti_murali/</w:t>
+        </w:r>
+      </w:hyperlink>
+    </w:p>
+    <w:p>
+      <w:hyperlink r:id="rId6" w:history="1">
+        <w:r>
+          <w:rPr>
+            <w:rStyle w:val="Hyperlink"/>
+          </w:rPr>
+          <w:t>https://www.zomato.com/users/ananya-naresh-35743955</w:t>
+        </w:r>
+      </w:hyperlink>
+    </w:p>
+    <w:p>
+      <w:hyperlink r:id="rId7" w:history="1">
+        <w:r>
+          <w:rPr>
+            <w:rStyle w:val="Hyperlink"/>
+          </w:rPr>
+          <w:t>https://in.linkedin.com/in/ananya-naresh?trk=pub-pbmap</w:t>
+        </w:r>
+      </w:hyperlink>
+    </w:p>
+    <w:p>
+      <w:hyperlink r:id="rId8" w:history="1">
+        <w:r>
+          <w:rPr>
+            <w:rStyle w:val="Hyperlink"/>
+          </w:rPr>
+          <w:t>https://www.instagram.com/pranav_vaidyanathan/</w:t>
+        </w:r>
+      </w:hyperlink>
+    </w:p>
+    <w:p>
+      <w:hyperlink r:id="rId9" w:history="1">
+        <w:r>
+          <w:rPr>
+            <w:rStyle w:val="Hyperlink"/>
+          </w:rPr>
+          <w:t>https://in.linkedin.com/in/pranav-vaidyanathan-632988122</w:t>
+        </w:r>
+      </w:hyperlink>
+    </w:p>
+    <w:p>
+      <w:hyperlink r:id="rId10" w:history="1">
+        <w:r>
+          <w:rPr>
+            <w:rStyle w:val="Hyperlink"/>
+          </w:rPr>
+          <w:t>https://www.facebook.com/kaushik.girirajan</w:t>
+        </w:r>
+      </w:hyperlink>
+    </w:p>
+    <w:p>
+      <w:hyperlink r:id="rId11" w:history="1">
+        <w:r>
+          <w:rPr>
+            <w:rStyle w:val="Hyperlink"/>
+          </w:rPr>
+          <w:t>https://twitter.com/keepie_kaushik</w:t>
+        </w:r>
+      </w:hyperlink>
+    </w:p>
+    <w:p>
+      <w:hyperlink r:id="rId12" w:history="1">
+        <w:r>
+          <w:rPr>
+            <w:rStyle w:val="Hyperlink"/>
+          </w:rPr>
+          <w:t>https://www.instagram.com/sanjanaapparao/?hl=en</w:t>
+        </w:r>
+      </w:hyperlink>
+    </w:p>
+    <w:p>
+      <w:hyperlink r:id="rId13" w:history="1">
+        <w:r>
+          <w:rPr>
+            <w:rStyle w:val="Hyperlink"/>
+          </w:rPr>
+          <w:t>https://in.linkedin.com/in/mdk-mukkesh-a4088316a</w:t>
+        </w:r>
+      </w:hyperlink>
+    </w:p>
+    <w:p>
+      <w:hyperlink r:id="rId14" w:history="1">
+        <w:r>
+          <w:rPr>
+            <w:rStyle w:val="Hyperlink"/>
+          </w:rPr>
+          <w:t>https://github.com/drpayyne</w:t>
+        </w:r>
+      </w:hyperlink>
+    </w:p>
+    <w:p>
+      <w:hyperlink r:id="rId15" w:history="1">
+        <w:r>
+          <w:rPr>
+            <w:rStyle w:val="Hyperlink"/>
+          </w:rPr>
+          <w:t>https://twitter.com/dr_payyne</w:t>
+        </w:r>
+      </w:hyperlink>
+    </w:p>
+    <w:p>
+      <w:hyperlink r:id="rId16" w:history="1">
+        <w:r>
+          <w:rPr>
+            <w:rStyle w:val="Hyperlink"/>
+          </w:rPr>
+          <w:t>https://www.linkedin.com/in/adarshmanickam/</w:t>
+        </w:r>
+      </w:hyperlink>
+    </w:p>
+    <w:p>
+      <w:hyperlink r:id="rId17" w:history="1">
+        <w:r>
+          <w:rPr>
+            <w:rStyle w:val="Hyperlink"/>
+          </w:rPr>
+          <w:t>https://www.linkedin.com/in/karthikn2099/</w:t>
+        </w:r>
+      </w:hyperlink>
+    </w:p>
+    <w:p>
+      <w:hyperlink r:id="rId18" w:history="1">
+        <w:r>
+          <w:rPr>
+            <w:rStyle w:val="Hyperlink"/>
+          </w:rPr>
+          <w:t>https://www.linkedin.com/in/yuvaraj-jayavel-304587160/</w:t>
+        </w:r>
+      </w:hyperlink>
+    </w:p>
+    <w:p>
+      <w:hyperlink r:id="rId19" w:history="1">
+        <w:r>
+          <w:rPr>
+            <w:rStyle w:val="Hyperlink"/>
+          </w:rPr>
+          <w:t>https://www.linkedin.com/in/imhphari/</w:t>
+        </w:r>
+      </w:hyperlink>
+    </w:p>
+    <w:p>
       <w:bookmarkStart w:id="0" w:name="_GoBack"/>
       <w:bookmarkEnd w:id="0"/>
     </w:p>
+    <w:p/>
     <w:sectPr>
       <w:pgSz w:w="11906" w:h="16838"/>
       <w:pgMar w:top="1440" w:right="1440" w:bottom="1440" w:left="1440" w:header="708" w:footer="708" w:gutter="0"/>
@@ -717,6 +809,17 @@
     <w:semiHidden/>
     <w:unhideWhenUsed/>
   </w:style>
+  <w:style w:type="character" w:styleId="Hyperlink">
+    <w:name w:val="Hyperlink"/>
+    <w:basedOn w:val="DefaultParagraphFont"/>
+    <w:uiPriority w:val="99"/>
+    <w:unhideWhenUsed/>
+    <w:rsid w:val="009124E8"/>
+    <w:rPr>
+      <w:color w:val="0563C1" w:themeColor="hyperlink"/>
+      <w:u w:val="single"/>
+    </w:rPr>
+  </w:style>
 </w:styles>
 </file>
 

</xml_diff>